<commit_message>
Minde rettelser af mødereferat
</commit_message>
<xml_diff>
--- a/Projekt dokumenter/Møde referat af krav spec d 26-05-2015.docx
+++ b/Projekt dokumenter/Møde referat af krav spec d 26-05-2015.docx
@@ -290,13 +290,19 @@
         <w:t xml:space="preserve">Det er instruktørenes opgave </w:t>
       </w:r>
       <w:r>
+        <w:t xml:space="preserve">at </w:t>
+      </w:r>
+      <w:r>
         <w:t>aktive</w:t>
       </w:r>
       <w:r>
         <w:t>re projekter, samt</w:t>
       </w:r>
       <w:r>
-        <w:t xml:space="preserve"> tilføje elever til det aktive proj</w:t>
+        <w:t xml:space="preserve"> tilføje elever til de</w:t>
+      </w:r>
+      <w:r>
+        <w:t xml:space="preserve"> aktive proj</w:t>
       </w:r>
       <w:r>
         <w:t>ekt</w:t>
@@ -334,7 +340,10 @@
         </w:rPr>
       </w:pPr>
       <w:r>
-        <w:t xml:space="preserve">Vi besluttet på mødet at det ville være sådan systemet skal fungere. DVS. alle de opgaver som på nuværende tidspunkt bliver brugt til at opfylde de målpinde hver elev, bliver ifølge af </w:t>
+        <w:t>Vi besluttede</w:t>
+      </w:r>
+      <w:r>
+        <w:t xml:space="preserve"> på mødet at det ville være sådan systemet skal fungere. DVS. alle de opgaver som på nuværende tidspunkt bliver brugt til at opfylde de målpinde hver elev, bliver ifølge af </w:t>
       </w:r>
       <w:r>
         <w:t xml:space="preserve">dette system betragtet som projekter. De filer som som udgør opgaveformuleringen til målpinde opgaverne, vil i </w:t>
@@ -403,44 +412,48 @@
       <w:r>
         <w:t>som vedhæftet fil i mailen.</w:t>
       </w:r>
+    </w:p>
+    <w:p>
+      <w:pPr>
+        <w:pStyle w:val="Heading2"/>
+        <w:spacing w:line="360" w:lineRule="auto"/>
+        <w:rPr>
+          <w:rFonts w:hint="eastAsia"/>
+        </w:rPr>
+      </w:pPr>
+      <w:r>
+        <w:t>Gennemgang af website</w:t>
+      </w:r>
+    </w:p>
+    <w:p>
+      <w:pPr>
+        <w:pStyle w:val="Textbody"/>
+        <w:spacing w:line="360" w:lineRule="auto"/>
+        <w:rPr>
+          <w:rFonts w:hint="eastAsia"/>
+        </w:rPr>
+      </w:pPr>
+      <w:r>
+        <w:t>Gennemgangen af websitet nåede vi desværre ikke under dette møde.</w:t>
+      </w:r>
+    </w:p>
+    <w:p>
+      <w:pPr>
+        <w:pStyle w:val="Textbody"/>
+        <w:spacing w:line="360" w:lineRule="auto"/>
+        <w:rPr>
+          <w:rFonts w:hint="eastAsia"/>
+        </w:rPr>
+      </w:pPr>
+      <w:r>
+        <w:t>Referatet er skrevet af Emil Schytte Bækgaard</w:t>
+      </w:r>
+      <w:r>
+        <w:br/>
+        <w:t>Rettet af Tor Soya og Alexander Müllertz</w:t>
+      </w:r>
       <w:bookmarkStart w:id="0" w:name="_GoBack"/>
       <w:bookmarkEnd w:id="0"/>
-    </w:p>
-    <w:p>
-      <w:pPr>
-        <w:pStyle w:val="Heading2"/>
-        <w:spacing w:line="360" w:lineRule="auto"/>
-        <w:rPr>
-          <w:rFonts w:hint="eastAsia"/>
-        </w:rPr>
-      </w:pPr>
-      <w:r>
-        <w:t>Gennemgang af website</w:t>
-      </w:r>
-    </w:p>
-    <w:p>
-      <w:pPr>
-        <w:pStyle w:val="Textbody"/>
-        <w:spacing w:line="360" w:lineRule="auto"/>
-        <w:rPr>
-          <w:rFonts w:hint="eastAsia"/>
-        </w:rPr>
-      </w:pPr>
-      <w:r>
-        <w:t>Gennemgangen af websitet nåede vi desværre ikke under dette møde.</w:t>
-      </w:r>
-    </w:p>
-    <w:p>
-      <w:pPr>
-        <w:pStyle w:val="Textbody"/>
-        <w:spacing w:line="360" w:lineRule="auto"/>
-        <w:rPr>
-          <w:rFonts w:hint="eastAsia"/>
-        </w:rPr>
-      </w:pPr>
-      <w:r>
-        <w:t>Referatet er skrevet af Emil Schytte Bækgaard</w:t>
-      </w:r>
     </w:p>
     <w:sectPr>
       <w:headerReference w:type="default" r:id="rId7"/>

</xml_diff>